<commit_message>
Add Question2 centrality files
</commit_message>
<xml_diff>
--- a/Report.docx
+++ b/Report.docx
@@ -283,29 +283,7 @@
           <w:rtl/>
           <w:lang w:bidi="fa-IR"/>
         </w:rPr>
-        <w:t xml:space="preserve">تحلیل </w:t>
-      </w:r>
-      <w:proofErr w:type="spellStart"/>
-      <w:r>
-        <w:rPr>
-          <w:rFonts w:ascii="IRANSansX Bold" w:hAnsi="IRANSansX Bold" w:cs="IRANSansX Bold" w:hint="cs"/>
-          <w:sz w:val="40"/>
-          <w:szCs w:val="40"/>
-          <w:rtl/>
-          <w:lang w:bidi="fa-IR"/>
-        </w:rPr>
-        <w:t>شبکه‌های</w:t>
-      </w:r>
-      <w:proofErr w:type="spellEnd"/>
-      <w:r>
-        <w:rPr>
-          <w:rFonts w:ascii="IRANSansX Bold" w:hAnsi="IRANSansX Bold" w:cs="IRANSansX Bold" w:hint="cs"/>
-          <w:sz w:val="40"/>
-          <w:szCs w:val="40"/>
-          <w:rtl/>
-          <w:lang w:bidi="fa-IR"/>
-        </w:rPr>
-        <w:t xml:space="preserve"> پیچیده</w:t>
+        <w:t>تحلیل شبکه‌های پیچیده</w:t>
       </w:r>
     </w:p>
     <w:p>
@@ -329,7 +307,6 @@
         </w:rPr>
         <w:t xml:space="preserve">استاد </w:t>
       </w:r>
-      <w:proofErr w:type="spellStart"/>
       <w:r>
         <w:rPr>
           <w:rFonts w:ascii="IRANSansX Bold" w:hAnsi="IRANSansX Bold" w:cs="IRANSansX Bold" w:hint="cs"/>
@@ -340,7 +317,6 @@
         </w:rPr>
         <w:t>حقیرچهرقانی</w:t>
       </w:r>
-      <w:proofErr w:type="spellEnd"/>
     </w:p>
     <w:p>
       <w:pPr>
@@ -375,7 +351,17 @@
           <w:rtl/>
           <w:lang w:bidi="fa-IR"/>
         </w:rPr>
-        <w:t>تمرین اول</w:t>
+        <w:t xml:space="preserve">تمرین </w:t>
+      </w:r>
+      <w:r>
+        <w:rPr>
+          <w:rFonts w:ascii="IRANSansX Bold" w:hAnsi="IRANSansX Bold" w:cs="IRANSansX Bold" w:hint="cs"/>
+          <w:sz w:val="40"/>
+          <w:szCs w:val="40"/>
+          <w:rtl/>
+          <w:lang w:bidi="fa-IR"/>
+        </w:rPr>
+        <w:t>دوم</w:t>
       </w:r>
     </w:p>
     <w:p>
@@ -536,25 +522,7 @@
           <w:rtl/>
           <w:lang w:bidi="fa-IR"/>
         </w:rPr>
-        <w:t xml:space="preserve"> را محاسبه کرد. </w:t>
-      </w:r>
-      <w:proofErr w:type="spellStart"/>
-      <w:r>
-        <w:rPr>
-          <w:rFonts w:hint="cs"/>
-          <w:rtl/>
-          <w:lang w:bidi="fa-IR"/>
-        </w:rPr>
-        <w:t>طبیعتا</w:t>
-      </w:r>
-      <w:proofErr w:type="spellEnd"/>
-      <w:r>
-        <w:rPr>
-          <w:rFonts w:hint="cs"/>
-          <w:rtl/>
-          <w:lang w:bidi="fa-IR"/>
-        </w:rPr>
-        <w:t xml:space="preserve"> گره ریشه در </w:t>
+        <w:t xml:space="preserve"> را محاسبه کرد. طبیعتا گره ریشه در </w:t>
       </w:r>
       <w:r>
         <w:rPr>
@@ -587,25 +555,7 @@
           <w:rtl/>
           <w:lang w:bidi="fa-IR"/>
         </w:rPr>
-        <w:t xml:space="preserve">در </w:t>
-      </w:r>
-      <w:proofErr w:type="spellStart"/>
-      <w:r>
-        <w:rPr>
-          <w:rFonts w:hint="cs"/>
-          <w:rtl/>
-          <w:lang w:bidi="fa-IR"/>
-        </w:rPr>
-        <w:t>قسمت‌های</w:t>
-      </w:r>
-      <w:proofErr w:type="spellEnd"/>
-      <w:r>
-        <w:rPr>
-          <w:rFonts w:hint="cs"/>
-          <w:rtl/>
-          <w:lang w:bidi="fa-IR"/>
-        </w:rPr>
-        <w:t xml:space="preserve"> بعد محاسبات مربوط به هر </w:t>
+        <w:t xml:space="preserve">در قسمت‌های بعد محاسبات مربوط به هر </w:t>
       </w:r>
       <w:r>
         <w:rPr>
@@ -14655,25 +14605,7 @@
           <w:rtl/>
           <w:lang w:bidi="fa-IR"/>
         </w:rPr>
-        <w:t xml:space="preserve">با </w:t>
-      </w:r>
-      <w:proofErr w:type="spellStart"/>
-      <w:r>
-        <w:rPr>
-          <w:rFonts w:hint="cs"/>
-          <w:rtl/>
-          <w:lang w:bidi="fa-IR"/>
-        </w:rPr>
-        <w:t>تجمیع</w:t>
-      </w:r>
-      <w:proofErr w:type="spellEnd"/>
-      <w:r>
-        <w:rPr>
-          <w:rFonts w:hint="cs"/>
-          <w:rtl/>
-          <w:lang w:bidi="fa-IR"/>
-        </w:rPr>
-        <w:t xml:space="preserve"> نتایج خواهیم داشت:</w:t>
+        <w:t>با تجمیع نتایج خواهیم داشت:</w:t>
       </w:r>
     </w:p>
     <w:p>
@@ -16351,43 +16283,7 @@
           <w:rtl/>
           <w:lang w:bidi="fa-IR"/>
         </w:rPr>
-        <w:t xml:space="preserve">حال اگر به عنوان مثال حد آستانه را ۲۰ در نظر بگیریم، یک اجتماع با گره‌های ۱ تا ۴ و یک </w:t>
-      </w:r>
-      <w:proofErr w:type="spellStart"/>
-      <w:r>
-        <w:rPr>
-          <w:rFonts w:hint="cs"/>
-          <w:rtl/>
-          <w:lang w:bidi="fa-IR"/>
-        </w:rPr>
-        <w:t>اجتمال</w:t>
-      </w:r>
-      <w:proofErr w:type="spellEnd"/>
-      <w:r>
-        <w:rPr>
-          <w:rFonts w:hint="cs"/>
-          <w:rtl/>
-          <w:lang w:bidi="fa-IR"/>
-        </w:rPr>
-        <w:t xml:space="preserve"> با گره‌های ۵ تا ۹ خواهیم داشت. قطعا پس از این تقسیم مقدار </w:t>
-      </w:r>
-      <w:proofErr w:type="spellStart"/>
-      <w:r>
-        <w:rPr>
-          <w:rFonts w:hint="cs"/>
-          <w:rtl/>
-          <w:lang w:bidi="fa-IR"/>
-        </w:rPr>
-        <w:t>میانگی</w:t>
-      </w:r>
-      <w:proofErr w:type="spellEnd"/>
-      <w:r>
-        <w:rPr>
-          <w:rFonts w:hint="cs"/>
-          <w:rtl/>
-          <w:lang w:bidi="fa-IR"/>
-        </w:rPr>
-        <w:t xml:space="preserve"> </w:t>
+        <w:t xml:space="preserve">حال اگر به عنوان مثال حد آستانه را ۲۰ در نظر بگیریم، یک اجتماع با گره‌های ۱ تا ۴ و یک اجتمال با گره‌های ۵ تا ۹ خواهیم داشت. قطعا پس از این تقسیم مقدار میانگی </w:t>
       </w:r>
       <w:r>
         <w:rPr>
@@ -16401,43 +16297,7 @@
           <w:rtl/>
           <w:lang w:bidi="fa-IR"/>
         </w:rPr>
-        <w:t xml:space="preserve"> تمام گره‌ها بیشتر </w:t>
-      </w:r>
-      <w:proofErr w:type="spellStart"/>
-      <w:r>
-        <w:rPr>
-          <w:rFonts w:hint="cs"/>
-          <w:rtl/>
-          <w:lang w:bidi="fa-IR"/>
-        </w:rPr>
-        <w:t>نمی‌شود</w:t>
-      </w:r>
-      <w:proofErr w:type="spellEnd"/>
-      <w:r>
-        <w:rPr>
-          <w:rFonts w:hint="cs"/>
-          <w:rtl/>
-          <w:lang w:bidi="fa-IR"/>
-        </w:rPr>
-        <w:t xml:space="preserve">. پس فرآیند سلسله </w:t>
-      </w:r>
-      <w:proofErr w:type="spellStart"/>
-      <w:r>
-        <w:rPr>
-          <w:rFonts w:hint="cs"/>
-          <w:rtl/>
-          <w:lang w:bidi="fa-IR"/>
-        </w:rPr>
-        <w:t>مراتبی</w:t>
-      </w:r>
-      <w:proofErr w:type="spellEnd"/>
-      <w:r>
-        <w:rPr>
-          <w:rFonts w:hint="cs"/>
-          <w:rtl/>
-          <w:lang w:bidi="fa-IR"/>
-        </w:rPr>
-        <w:t xml:space="preserve"> همینجا می‌تواند پایان بیابد.</w:t>
+        <w:t xml:space="preserve"> تمام گره‌ها بیشتر نمی‌شود. پس فرآیند سلسله مراتبی همینجا می‌تواند پایان بیابد.</w:t>
       </w:r>
     </w:p>
     <w:p>
@@ -16594,25 +16454,7 @@
           <w:rtl/>
           <w:lang w:bidi="fa-IR"/>
         </w:rPr>
-        <w:t xml:space="preserve"> را در جدول زیر وارد </w:t>
-      </w:r>
-      <w:proofErr w:type="spellStart"/>
-      <w:r>
-        <w:rPr>
-          <w:rFonts w:hint="cs"/>
-          <w:rtl/>
-          <w:lang w:bidi="fa-IR"/>
-        </w:rPr>
-        <w:t>می‌کنیم</w:t>
-      </w:r>
-      <w:proofErr w:type="spellEnd"/>
-      <w:r>
-        <w:rPr>
-          <w:rFonts w:hint="cs"/>
-          <w:rtl/>
-          <w:lang w:bidi="fa-IR"/>
-        </w:rPr>
-        <w:t>:</w:t>
+        <w:t xml:space="preserve"> را در جدول زیر وارد می‌کنیم:</w:t>
       </w:r>
     </w:p>
     <w:tbl>
@@ -19461,25 +19303,7 @@
           <w:rtl/>
           <w:lang w:bidi="fa-IR"/>
         </w:rPr>
-        <w:t xml:space="preserve"> را مشخص کنیم و متناسب با آن </w:t>
-      </w:r>
-      <w:proofErr w:type="spellStart"/>
-      <w:r>
-        <w:rPr>
-          <w:rFonts w:hint="cs"/>
-          <w:rtl/>
-          <w:lang w:bidi="fa-IR"/>
-        </w:rPr>
-        <w:t>درایه‌های</w:t>
-      </w:r>
-      <w:proofErr w:type="spellEnd"/>
-      <w:r>
-        <w:rPr>
-          <w:rFonts w:hint="cs"/>
-          <w:rtl/>
-          <w:lang w:bidi="fa-IR"/>
-        </w:rPr>
-        <w:t xml:space="preserve"> بیشتر مساوی </w:t>
+        <w:t xml:space="preserve"> را مشخص کنیم و متناسب با آن درایه‌های بیشتر مساوی </w:t>
       </w:r>
       <w:r>
         <w:rPr>
@@ -19507,43 +19331,7 @@
           <w:rtl/>
           <w:lang w:bidi="fa-IR"/>
         </w:rPr>
-        <w:t xml:space="preserve"> در صورت سوال مشخص نشده است به صورت </w:t>
-      </w:r>
-      <w:proofErr w:type="spellStart"/>
-      <w:r>
-        <w:rPr>
-          <w:rFonts w:hint="cs"/>
-          <w:rtl/>
-          <w:lang w:bidi="fa-IR"/>
-        </w:rPr>
-        <w:t>شهودی</w:t>
-      </w:r>
-      <w:proofErr w:type="spellEnd"/>
-      <w:r>
-        <w:rPr>
-          <w:rFonts w:hint="cs"/>
-          <w:rtl/>
-          <w:lang w:bidi="fa-IR"/>
-        </w:rPr>
-        <w:t xml:space="preserve"> آن را برابر با ۳ در نظر </w:t>
-      </w:r>
-      <w:proofErr w:type="spellStart"/>
-      <w:r>
-        <w:rPr>
-          <w:rFonts w:hint="cs"/>
-          <w:rtl/>
-          <w:lang w:bidi="fa-IR"/>
-        </w:rPr>
-        <w:t>می‌گیریم</w:t>
-      </w:r>
-      <w:proofErr w:type="spellEnd"/>
-      <w:r>
-        <w:rPr>
-          <w:rFonts w:hint="cs"/>
-          <w:rtl/>
-          <w:lang w:bidi="fa-IR"/>
-        </w:rPr>
-        <w:t xml:space="preserve"> و داریم:</w:t>
+        <w:t xml:space="preserve"> در صورت سوال مشخص نشده است به صورت شهودی آن را برابر با ۳ در نظر می‌گیریم و داریم:</w:t>
       </w:r>
     </w:p>
     <w:tbl>
@@ -22359,7 +22147,6 @@
         <w:bidi/>
         <w:jc w:val="both"/>
         <w:rPr>
-          <w:rtl/>
           <w:lang w:bidi="fa-IR"/>
         </w:rPr>
       </w:pPr>
@@ -22437,6 +22224,35 @@
         </w:rPr>
         <w:t xml:space="preserve"> در یک اجتماع و مابقی در یک اجتماع دیگر قرار دارند.</w:t>
       </w:r>
+    </w:p>
+    <w:p>
+      <w:pPr>
+        <w:bidi/>
+        <w:jc w:val="both"/>
+        <w:rPr>
+          <w:rtl/>
+          <w:lang w:bidi="fa-IR"/>
+        </w:rPr>
+      </w:pPr>
+      <w:r>
+        <w:rPr>
+          <w:rFonts w:hint="cs"/>
+          <w:rtl/>
+          <w:lang w:bidi="fa-IR"/>
+        </w:rPr>
+        <w:lastRenderedPageBreak/>
+        <w:t>سوال ۲</w:t>
+      </w:r>
+    </w:p>
+    <w:p>
+      <w:pPr>
+        <w:bidi/>
+        <w:jc w:val="both"/>
+        <w:rPr>
+          <w:rFonts w:hint="cs"/>
+          <w:lang w:bidi="fa-IR"/>
+        </w:rPr>
+      </w:pPr>
     </w:p>
     <w:sectPr>
       <w:pgSz w:w="12240" w:h="15840"/>

</xml_diff>